<commit_message>
start of day update
</commit_message>
<xml_diff>
--- a/report.docx
+++ b/report.docx
@@ -161,11 +161,121 @@
     </w:p>
     <w:p>
       <w:pPr>
+        <w:autoSpaceDE w:val="0"/>
+        <w:autoSpaceDN w:val="0"/>
+        <w:adjustRightInd w:val="0"/>
+        <w:spacing w:after="0" w:line="240" w:lineRule="auto"/>
+        <w:rPr>
+          <w:rFonts w:ascii="LiberationSans" w:hAnsi="LiberationSans" w:cs="LiberationSans"/>
+          <w:color w:val="24292E"/>
+          <w:sz w:val="23"/>
+          <w:szCs w:val="23"/>
+        </w:rPr>
+      </w:pPr>
+      <w:r>
+        <w:rPr>
+          <w:rFonts w:ascii="LiberationSans" w:hAnsi="LiberationSans" w:cs="LiberationSans"/>
+          <w:color w:val="24292E"/>
+          <w:sz w:val="23"/>
+          <w:szCs w:val="23"/>
+        </w:rPr>
+        <w:t>Your report must for each problem:</w:t>
+      </w:r>
+    </w:p>
+    <w:p>
+      <w:pPr>
+        <w:autoSpaceDE w:val="0"/>
+        <w:autoSpaceDN w:val="0"/>
+        <w:adjustRightInd w:val="0"/>
+        <w:spacing w:after="0" w:line="240" w:lineRule="auto"/>
+        <w:rPr>
+          <w:rFonts w:ascii="LiberationSans" w:hAnsi="LiberationSans" w:cs="LiberationSans"/>
+          <w:color w:val="24292E"/>
+          <w:sz w:val="23"/>
+          <w:szCs w:val="23"/>
+        </w:rPr>
+      </w:pPr>
+      <w:r>
+        <w:rPr>
+          <w:rFonts w:ascii="LiberationSans" w:hAnsi="LiberationSans" w:cs="LiberationSans"/>
+          <w:color w:val="24292E"/>
+          <w:sz w:val="23"/>
+          <w:szCs w:val="23"/>
+        </w:rPr>
+        <w:t>Explain why your chosen algorithm will give the correct answer (that is, a logical</w:t>
+      </w:r>
+    </w:p>
+    <w:p>
+      <w:pPr>
+        <w:autoSpaceDE w:val="0"/>
+        <w:autoSpaceDN w:val="0"/>
+        <w:adjustRightInd w:val="0"/>
+        <w:spacing w:after="0" w:line="240" w:lineRule="auto"/>
+        <w:rPr>
+          <w:rFonts w:ascii="LiberationSans" w:hAnsi="LiberationSans" w:cs="LiberationSans"/>
+          <w:color w:val="24292E"/>
+          <w:sz w:val="23"/>
+          <w:szCs w:val="23"/>
+        </w:rPr>
+      </w:pPr>
+      <w:r>
+        <w:rPr>
+          <w:rFonts w:ascii="LiberationSans" w:hAnsi="LiberationSans" w:cs="LiberationSans"/>
+          <w:color w:val="24292E"/>
+          <w:sz w:val="23"/>
+          <w:szCs w:val="23"/>
+        </w:rPr>
+        <w:t>argument for why it is correct)</w:t>
+      </w:r>
+    </w:p>
+    <w:p>
+      <w:pPr>
+        <w:autoSpaceDE w:val="0"/>
+        <w:autoSpaceDN w:val="0"/>
+        <w:adjustRightInd w:val="0"/>
+        <w:spacing w:after="0" w:line="240" w:lineRule="auto"/>
+        <w:rPr>
+          <w:rFonts w:ascii="LiberationSans" w:hAnsi="LiberationSans" w:cs="LiberationSans"/>
+          <w:color w:val="24292E"/>
+          <w:sz w:val="23"/>
+          <w:szCs w:val="23"/>
+        </w:rPr>
+      </w:pPr>
+      <w:r>
+        <w:rPr>
+          <w:rFonts w:ascii="LiberationSans" w:hAnsi="LiberationSans" w:cs="LiberationSans"/>
+          <w:color w:val="24292E"/>
+          <w:sz w:val="23"/>
+          <w:szCs w:val="23"/>
+        </w:rPr>
+        <w:t>Provide an analysis explaining the time complexity of your implementation (and memory</w:t>
+      </w:r>
+    </w:p>
+    <w:p>
+      <w:pPr>
         <w:rPr>
           <w:rFonts w:ascii="Source Sans Pro" w:eastAsia="Source Sans Pro" w:hAnsi="Source Sans Pro" w:cs="Source Sans Pro"/>
           <w:color w:val="111111"/>
         </w:rPr>
       </w:pPr>
+      <w:r>
+        <w:rPr>
+          <w:rFonts w:ascii="LiberationSans" w:hAnsi="LiberationSans" w:cs="LiberationSans"/>
+          <w:color w:val="24292E"/>
+          <w:sz w:val="23"/>
+          <w:szCs w:val="23"/>
+        </w:rPr>
+        <w:t>complexity if relevant)</w:t>
+      </w:r>
+      <w:r>
+        <w:rPr>
+          <w:rFonts w:ascii="LiberationSans" w:hAnsi="LiberationSans" w:cs="LiberationSans"/>
+          <w:color w:val="24292E"/>
+          <w:sz w:val="23"/>
+          <w:szCs w:val="23"/>
+        </w:rPr>
+        <w:t xml:space="preserve"> //REMOVE LATER</w:t>
+      </w:r>
     </w:p>
     <w:p>
       <w:pPr>
@@ -214,45 +324,75 @@
       <w:pPr>
         <w:rPr>
           <w:rFonts w:ascii="Source Sans Pro" w:eastAsia="Source Sans Pro" w:hAnsi="Source Sans Pro" w:cs="Source Sans Pro"/>
-          <w:b/>
-          <w:bCs/>
-        </w:rPr>
-      </w:pPr>
-      <w:r>
-        <w:rPr>
-          <w:rFonts w:ascii="Source Sans Pro" w:eastAsia="Source Sans Pro" w:hAnsi="Source Sans Pro" w:cs="Source Sans Pro"/>
-        </w:rPr>
-        <w:t>The first step to take is to analyse the data set to determine which attributes will be cleaned or remove attributes. In the data set we concluded that the ID column needs to be removed. Which can be done through WEKA by using ‘remove</w:t>
-      </w:r>
-      <w:r>
-        <w:rPr>
-          <w:rFonts w:ascii="Source Sans Pro" w:eastAsia="Source Sans Pro" w:hAnsi="Source Sans Pro" w:cs="Source Sans Pro"/>
-        </w:rPr>
-        <w:t>.’</w:t>
-      </w:r>
-      <w:r>
-        <w:rPr>
-          <w:rFonts w:ascii="Source Sans Pro" w:eastAsia="Source Sans Pro" w:hAnsi="Source Sans Pro" w:cs="Source Sans Pro"/>
-        </w:rPr>
-        <w:t xml:space="preserve"> </w:t>
-      </w:r>
-      <w:r>
-        <w:rPr>
-          <w:rFonts w:ascii="Source Sans Pro" w:eastAsia="Source Sans Pro" w:hAnsi="Source Sans Pro" w:cs="Source Sans Pro"/>
-        </w:rPr>
-        <w:t>We have chosen to leave in the other attributes, as we will perform attribute reduction later.</w:t>
-      </w:r>
-      <w:r>
-        <w:rPr>
-          <w:rFonts w:ascii="Source Sans Pro" w:eastAsia="Source Sans Pro" w:hAnsi="Source Sans Pro" w:cs="Source Sans Pro"/>
-        </w:rPr>
-        <w:t xml:space="preserve"> </w:t>
-      </w:r>
-      <w:r>
-        <w:rPr>
-          <w:rFonts w:ascii="Source Sans Pro" w:eastAsia="Source Sans Pro" w:hAnsi="Source Sans Pro" w:cs="Source Sans Pro"/>
-        </w:rPr>
-        <w:t xml:space="preserve">It can also be seen that the attribute fc has an outlier of </w:t>
+        </w:rPr>
+      </w:pPr>
+      <w:r>
+        <w:rPr>
+          <w:rFonts w:ascii="Source Sans Pro" w:eastAsia="Source Sans Pro" w:hAnsi="Source Sans Pro" w:cs="Source Sans Pro"/>
+        </w:rPr>
+        <w:t xml:space="preserve">For </w:t>
+      </w:r>
+      <w:proofErr w:type="spellStart"/>
+      <w:r>
+        <w:rPr>
+          <w:rFonts w:ascii="Source Sans Pro" w:eastAsia="Source Sans Pro" w:hAnsi="Source Sans Pro" w:cs="Source Sans Pro"/>
+        </w:rPr>
+        <w:t>allDevicesConnected</w:t>
+      </w:r>
+      <w:proofErr w:type="spellEnd"/>
+      <w:r>
+        <w:rPr>
+          <w:rFonts w:ascii="Source Sans Pro" w:eastAsia="Source Sans Pro" w:hAnsi="Source Sans Pro" w:cs="Source Sans Pro"/>
+        </w:rPr>
+        <w:t>, we decided to utilise a modified Depth First Search to solve the problem</w:t>
+      </w:r>
+      <w:r>
+        <w:rPr>
+          <w:rFonts w:ascii="Source Sans Pro" w:eastAsia="Source Sans Pro" w:hAnsi="Source Sans Pro" w:cs="Source Sans Pro"/>
+        </w:rPr>
+        <w:t xml:space="preserve">. From each node, it adds the nodes it can transmit data to, given they </w:t>
+      </w:r>
+      <w:proofErr w:type="gramStart"/>
+      <w:r>
+        <w:rPr>
+          <w:rFonts w:ascii="Source Sans Pro" w:eastAsia="Source Sans Pro" w:hAnsi="Source Sans Pro" w:cs="Source Sans Pro"/>
+        </w:rPr>
+        <w:t>aren’t</w:t>
+      </w:r>
+      <w:proofErr w:type="gramEnd"/>
+      <w:r>
+        <w:rPr>
+          <w:rFonts w:ascii="Source Sans Pro" w:eastAsia="Source Sans Pro" w:hAnsi="Source Sans Pro" w:cs="Source Sans Pro"/>
+        </w:rPr>
+        <w:t xml:space="preserve"> already visited or in the stack waiting to be checked. For every node that is connected, the counter “discovered” Is incremented, </w:t>
+      </w:r>
+      <w:proofErr w:type="gramStart"/>
+      <w:r>
+        <w:rPr>
+          <w:rFonts w:ascii="Source Sans Pro" w:eastAsia="Source Sans Pro" w:hAnsi="Source Sans Pro" w:cs="Source Sans Pro"/>
+        </w:rPr>
+        <w:t>After</w:t>
+      </w:r>
+      <w:proofErr w:type="gramEnd"/>
+      <w:r>
+        <w:rPr>
+          <w:rFonts w:ascii="Source Sans Pro" w:eastAsia="Source Sans Pro" w:hAnsi="Source Sans Pro" w:cs="Source Sans Pro"/>
+        </w:rPr>
+        <w:t xml:space="preserve"> all the nodes in the stack have been searched, the value of discovered is compared with the number of nodes in the graph. If the values are the same, </w:t>
+      </w:r>
+      <w:proofErr w:type="gramStart"/>
+      <w:r>
+        <w:rPr>
+          <w:rFonts w:ascii="Source Sans Pro" w:eastAsia="Source Sans Pro" w:hAnsi="Source Sans Pro" w:cs="Source Sans Pro"/>
+        </w:rPr>
+        <w:t>all of</w:t>
+      </w:r>
+      <w:proofErr w:type="gramEnd"/>
+      <w:r>
+        <w:rPr>
+          <w:rFonts w:ascii="Source Sans Pro" w:eastAsia="Source Sans Pro" w:hAnsi="Source Sans Pro" w:cs="Source Sans Pro"/>
+        </w:rPr>
+        <w:t xml:space="preserve"> the nodes are connected, and true is returned. if the values are different, then the nodes are not all connected and false is returned.</w:t>
       </w:r>
     </w:p>
     <w:p>
@@ -273,8 +413,9 @@
           <w:sz w:val="24"/>
           <w:szCs w:val="24"/>
         </w:rPr>
-        <w:t xml:space="preserve">Task </w:t>
-      </w:r>
+        <w:t xml:space="preserve">Task 2: </w:t>
+      </w:r>
+      <w:proofErr w:type="spellStart"/>
       <w:r>
         <w:rPr>
           <w:rFonts w:ascii="Source Sans Pro" w:eastAsia="Source Sans Pro" w:hAnsi="Source Sans Pro" w:cs="Source Sans Pro"/>
@@ -283,9 +424,21 @@
           <w:sz w:val="24"/>
           <w:szCs w:val="24"/>
         </w:rPr>
-        <w:t>2</w:t>
-      </w:r>
-      <w:r>
+        <w:t>numPaths</w:t>
+      </w:r>
+      <w:proofErr w:type="spellEnd"/>
+    </w:p>
+    <w:p>
+      <w:pPr>
+        <w:rPr>
+          <w:rFonts w:ascii="Source Sans Pro" w:eastAsia="Source Sans Pro" w:hAnsi="Source Sans Pro" w:cs="Source Sans Pro"/>
+          <w:sz w:val="24"/>
+          <w:szCs w:val="24"/>
+        </w:rPr>
+      </w:pPr>
+    </w:p>
+    <w:p>
+      <w:pPr>
         <w:rPr>
           <w:rFonts w:ascii="Source Sans Pro" w:eastAsia="Source Sans Pro" w:hAnsi="Source Sans Pro" w:cs="Source Sans Pro"/>
           <w:b/>
@@ -293,9 +446,7 @@
           <w:sz w:val="24"/>
           <w:szCs w:val="24"/>
         </w:rPr>
-        <w:t xml:space="preserve">: </w:t>
-      </w:r>
-      <w:proofErr w:type="spellStart"/>
+      </w:pPr>
       <w:r>
         <w:rPr>
           <w:rFonts w:ascii="Source Sans Pro" w:eastAsia="Source Sans Pro" w:hAnsi="Source Sans Pro" w:cs="Source Sans Pro"/>
@@ -304,21 +455,10 @@
           <w:sz w:val="24"/>
           <w:szCs w:val="24"/>
         </w:rPr>
-        <w:t>numPaths</w:t>
-      </w:r>
-      <w:proofErr w:type="spellEnd"/>
-    </w:p>
-    <w:p>
-      <w:pPr>
-        <w:rPr>
-          <w:rFonts w:ascii="Source Sans Pro" w:eastAsia="Source Sans Pro" w:hAnsi="Source Sans Pro" w:cs="Source Sans Pro"/>
-          <w:sz w:val="24"/>
-          <w:szCs w:val="24"/>
-        </w:rPr>
-      </w:pPr>
-    </w:p>
-    <w:p>
-      <w:pPr>
+        <w:t xml:space="preserve">Task 3: </w:t>
+      </w:r>
+      <w:proofErr w:type="spellStart"/>
+      <w:r>
         <w:rPr>
           <w:rFonts w:ascii="Source Sans Pro" w:eastAsia="Source Sans Pro" w:hAnsi="Source Sans Pro" w:cs="Source Sans Pro"/>
           <w:b/>
@@ -326,8 +466,21 @@
           <w:sz w:val="24"/>
           <w:szCs w:val="24"/>
         </w:rPr>
-      </w:pPr>
-      <w:r>
+        <w:t>closestInSubnet</w:t>
+      </w:r>
+      <w:proofErr w:type="spellEnd"/>
+    </w:p>
+    <w:p>
+      <w:pPr>
+        <w:rPr>
+          <w:rFonts w:ascii="Source Sans Pro" w:eastAsia="Source Sans Pro" w:hAnsi="Source Sans Pro" w:cs="Source Sans Pro"/>
+          <w:sz w:val="24"/>
+          <w:szCs w:val="24"/>
+        </w:rPr>
+      </w:pPr>
+    </w:p>
+    <w:p>
+      <w:pPr>
         <w:rPr>
           <w:rFonts w:ascii="Source Sans Pro" w:eastAsia="Source Sans Pro" w:hAnsi="Source Sans Pro" w:cs="Source Sans Pro"/>
           <w:b/>
@@ -335,8 +488,7 @@
           <w:sz w:val="24"/>
           <w:szCs w:val="24"/>
         </w:rPr>
-        <w:t xml:space="preserve">Task </w:t>
-      </w:r>
+      </w:pPr>
       <w:r>
         <w:rPr>
           <w:rFonts w:ascii="Source Sans Pro" w:eastAsia="Source Sans Pro" w:hAnsi="Source Sans Pro" w:cs="Source Sans Pro"/>
@@ -345,79 +497,7 @@
           <w:sz w:val="24"/>
           <w:szCs w:val="24"/>
         </w:rPr>
-        <w:t>3</w:t>
-      </w:r>
-      <w:r>
-        <w:rPr>
-          <w:rFonts w:ascii="Source Sans Pro" w:eastAsia="Source Sans Pro" w:hAnsi="Source Sans Pro" w:cs="Source Sans Pro"/>
-          <w:b/>
-          <w:bCs/>
-          <w:sz w:val="24"/>
-          <w:szCs w:val="24"/>
-        </w:rPr>
-        <w:t xml:space="preserve">: </w:t>
-      </w:r>
-      <w:proofErr w:type="spellStart"/>
-      <w:r>
-        <w:rPr>
-          <w:rFonts w:ascii="Source Sans Pro" w:eastAsia="Source Sans Pro" w:hAnsi="Source Sans Pro" w:cs="Source Sans Pro"/>
-          <w:b/>
-          <w:bCs/>
-          <w:sz w:val="24"/>
-          <w:szCs w:val="24"/>
-        </w:rPr>
-        <w:t>closestInSubnet</w:t>
-      </w:r>
-      <w:proofErr w:type="spellEnd"/>
-    </w:p>
-    <w:p>
-      <w:pPr>
-        <w:rPr>
-          <w:rFonts w:ascii="Source Sans Pro" w:eastAsia="Source Sans Pro" w:hAnsi="Source Sans Pro" w:cs="Source Sans Pro"/>
-          <w:sz w:val="24"/>
-          <w:szCs w:val="24"/>
-        </w:rPr>
-      </w:pPr>
-    </w:p>
-    <w:p>
-      <w:pPr>
-        <w:rPr>
-          <w:rFonts w:ascii="Source Sans Pro" w:eastAsia="Source Sans Pro" w:hAnsi="Source Sans Pro" w:cs="Source Sans Pro"/>
-          <w:b/>
-          <w:bCs/>
-          <w:sz w:val="24"/>
-          <w:szCs w:val="24"/>
-        </w:rPr>
-      </w:pPr>
-      <w:r>
-        <w:rPr>
-          <w:rFonts w:ascii="Source Sans Pro" w:eastAsia="Source Sans Pro" w:hAnsi="Source Sans Pro" w:cs="Source Sans Pro"/>
-          <w:b/>
-          <w:bCs/>
-          <w:sz w:val="24"/>
-          <w:szCs w:val="24"/>
-        </w:rPr>
-        <w:t xml:space="preserve">Task </w:t>
-      </w:r>
-      <w:r>
-        <w:rPr>
-          <w:rFonts w:ascii="Source Sans Pro" w:eastAsia="Source Sans Pro" w:hAnsi="Source Sans Pro" w:cs="Source Sans Pro"/>
-          <w:b/>
-          <w:bCs/>
-          <w:sz w:val="24"/>
-          <w:szCs w:val="24"/>
-        </w:rPr>
-        <w:t>4</w:t>
-      </w:r>
-      <w:r>
-        <w:rPr>
-          <w:rFonts w:ascii="Source Sans Pro" w:eastAsia="Source Sans Pro" w:hAnsi="Source Sans Pro" w:cs="Source Sans Pro"/>
-          <w:b/>
-          <w:bCs/>
-          <w:sz w:val="24"/>
-          <w:szCs w:val="24"/>
-        </w:rPr>
-        <w:t xml:space="preserve">: </w:t>
+        <w:t xml:space="preserve">Task 4: </w:t>
       </w:r>
       <w:proofErr w:type="spellStart"/>
       <w:r>

</xml_diff>